<commit_message>
Update Software Engineering edit.docx
</commit_message>
<xml_diff>
--- a/Software Engineering edit.docx
+++ b/Software Engineering edit.docx
@@ -3325,15 +3325,7 @@
           </w:tcPr>
           <w:p>
             <w:r>
-              <w:t xml:space="preserve">Review </w:t>
-            </w:r>
-            <w:proofErr w:type="spellStart"/>
-            <w:r>
-              <w:t>GitFlow</w:t>
-            </w:r>
-            <w:proofErr w:type="spellEnd"/>
-            <w:r>
-              <w:t xml:space="preserve"> workflow and Docker setup</w:t>
+              <w:t>Review GitFlow workflow and Docker setup</w:t>
             </w:r>
           </w:p>
           <w:p>
@@ -3382,15 +3374,7 @@
           </w:tcPr>
           <w:p>
             <w:r>
-              <w:t xml:space="preserve">Discussed and reviewed the </w:t>
-            </w:r>
-            <w:proofErr w:type="spellStart"/>
-            <w:r>
-              <w:t>GitFlow</w:t>
-            </w:r>
-            <w:proofErr w:type="spellEnd"/>
-            <w:r>
-              <w:t xml:space="preserve"> workflow</w:t>
+              <w:t>Discussed and reviewed the GitFlow workflow</w:t>
             </w:r>
           </w:p>
           <w:p>
@@ -3418,13 +3402,8 @@
           </w:tcPr>
           <w:p>
             <w:r>
-              <w:t xml:space="preserve">Best practices for using </w:t>
-            </w:r>
-            <w:proofErr w:type="spellStart"/>
-            <w:r>
-              <w:t>GitFlow</w:t>
-            </w:r>
-            <w:proofErr w:type="spellEnd"/>
+              <w:t>Best practices for using GitFlow</w:t>
+            </w:r>
           </w:p>
           <w:p>
             <w:r>
@@ -3453,15 +3432,7 @@
               <w:t>T</w:t>
             </w:r>
             <w:r>
-              <w:t xml:space="preserve">o document </w:t>
-            </w:r>
-            <w:proofErr w:type="spellStart"/>
-            <w:r>
-              <w:t>GitFlow</w:t>
-            </w:r>
-            <w:proofErr w:type="spellEnd"/>
-            <w:r>
-              <w:t xml:space="preserve"> workflow</w:t>
+              <w:t>o document GitFlow workflow</w:t>
             </w:r>
           </w:p>
           <w:p>
@@ -3707,6 +3678,32 @@
           <w:rFonts w:ascii="Calibri" w:hAnsi="Calibri" w:cs="Calibri"/>
         </w:rPr>
       </w:pPr>
+    </w:p>
+    <w:p>
+      <w:pPr>
+        <w:spacing w:after="0"/>
+        <w:rPr>
+          <w:rFonts w:ascii="Calibri" w:hAnsi="Calibri" w:cs="Calibri"/>
+        </w:rPr>
+      </w:pPr>
+      <w:r>
+        <w:rPr>
+          <w:rFonts w:ascii="Calibri" w:hAnsi="Calibri" w:cs="Calibri"/>
+        </w:rPr>
+        <w:t>GitHub Link:</w:t>
+      </w:r>
+      <w:r>
+        <w:rPr>
+          <w:rFonts w:ascii="Calibri" w:hAnsi="Calibri" w:cs="Calibri"/>
+        </w:rPr>
+        <w:t xml:space="preserve"> </w:t>
+      </w:r>
+      <w:r>
+        <w:rPr>
+          <w:rFonts w:ascii="Calibri" w:hAnsi="Calibri" w:cs="Calibri"/>
+        </w:rPr>
+        <w:t>https://github.com/xXKARCXx/Sprint_1_SoftwareEng</w:t>
+      </w:r>
     </w:p>
     <w:sectPr>
       <w:pgSz w:w="11906" w:h="16838"/>
@@ -7683,14 +7680,6 @@
 </file>
 
 <file path=customXml/item2.xml><?xml version="1.0" encoding="utf-8"?>
-<p:properties xmlns:p="http://schemas.microsoft.com/office/2006/metadata/properties" xmlns:xsi="http://www.w3.org/2001/XMLSchema-instance" xmlns:pc="http://schemas.microsoft.com/office/infopath/2007/PartnerControls">
-  <documentManagement>
-    <_activity xmlns="dde45447-4058-42a3-bf96-d3fdd5c3b124" xsi:nil="true"/>
-  </documentManagement>
-</p:properties>
-</file>
-
-<file path=customXml/item3.xml><?xml version="1.0" encoding="utf-8"?>
 <ct:contentTypeSchema xmlns:ct="http://schemas.microsoft.com/office/2006/metadata/contentType" xmlns:ma="http://schemas.microsoft.com/office/2006/metadata/properties/metaAttributes" ct:_="" ma:_="" ma:contentTypeName="Document" ma:contentTypeID="0x010100BC2FC233E65C5B4A957F5A231D58A4A8" ma:contentTypeVersion="9" ma:contentTypeDescription="Create a new document." ma:contentTypeScope="" ma:versionID="97fb03dcc8d74c1a7a15287da115c320">
   <xsd:schema xmlns:xsd="http://www.w3.org/2001/XMLSchema" xmlns:xs="http://www.w3.org/2001/XMLSchema" xmlns:p="http://schemas.microsoft.com/office/2006/metadata/properties" xmlns:ns3="dde45447-4058-42a3-bf96-d3fdd5c3b124" xmlns:ns4="b33cde43-49e0-44cc-b43d-8d1585e6b7bd" targetNamespace="http://schemas.microsoft.com/office/2006/metadata/properties" ma:root="true" ma:fieldsID="13f7a0f94a7381d604c3513e9965d3b6" ns3:_="" ns4:_="">
     <xsd:import namespace="dde45447-4058-42a3-bf96-d3fdd5c3b124"/>
@@ -7885,6 +7874,14 @@
 </ct:contentTypeSchema>
 </file>
 
+<file path=customXml/item3.xml><?xml version="1.0" encoding="utf-8"?>
+<p:properties xmlns:p="http://schemas.microsoft.com/office/2006/metadata/properties" xmlns:xsi="http://www.w3.org/2001/XMLSchema-instance" xmlns:pc="http://schemas.microsoft.com/office/infopath/2007/PartnerControls">
+  <documentManagement>
+    <_activity xmlns="dde45447-4058-42a3-bf96-d3fdd5c3b124" xsi:nil="true"/>
+  </documentManagement>
+</p:properties>
+</file>
+
 <file path=customXml/itemProps1.xml><?xml version="1.0" encoding="utf-8"?>
 <ds:datastoreItem xmlns:ds="http://schemas.openxmlformats.org/officeDocument/2006/customXml" ds:itemID="{CFDE8FA0-9F5B-47AA-9893-FC5C33A9B941}">
   <ds:schemaRefs>
@@ -7894,16 +7891,6 @@
 </file>
 
 <file path=customXml/itemProps2.xml><?xml version="1.0" encoding="utf-8"?>
-<ds:datastoreItem xmlns:ds="http://schemas.openxmlformats.org/officeDocument/2006/customXml" ds:itemID="{8FD3935A-FCF9-4FA7-B6F4-5294FD19A4C5}">
-  <ds:schemaRefs>
-    <ds:schemaRef ds:uri="http://schemas.microsoft.com/office/2006/metadata/properties"/>
-    <ds:schemaRef ds:uri="http://schemas.microsoft.com/office/infopath/2007/PartnerControls"/>
-    <ds:schemaRef ds:uri="dde45447-4058-42a3-bf96-d3fdd5c3b124"/>
-  </ds:schemaRefs>
-</ds:datastoreItem>
-</file>
-
-<file path=customXml/itemProps3.xml><?xml version="1.0" encoding="utf-8"?>
 <ds:datastoreItem xmlns:ds="http://schemas.openxmlformats.org/officeDocument/2006/customXml" ds:itemID="{ABBF1B5E-8F5E-4027-9968-EFF435F19595}">
   <ds:schemaRefs>
     <ds:schemaRef ds:uri="http://schemas.microsoft.com/office/2006/metadata/contentType"/>
@@ -7920,4 +7907,14 @@
     <ds:schemaRef ds:uri="http://schemas.microsoft.com/internal/obd"/>
   </ds:schemaRefs>
 </ds:datastoreItem>
+</file>
+
+<file path=customXml/itemProps3.xml><?xml version="1.0" encoding="utf-8"?>
+<ds:datastoreItem xmlns:ds="http://schemas.openxmlformats.org/officeDocument/2006/customXml" ds:itemID="{8FD3935A-FCF9-4FA7-B6F4-5294FD19A4C5}">
+  <ds:schemaRefs>
+    <ds:schemaRef ds:uri="http://schemas.microsoft.com/office/2006/metadata/properties"/>
+    <ds:schemaRef ds:uri="http://schemas.microsoft.com/office/infopath/2007/PartnerControls"/>
+    <ds:schemaRef ds:uri="dde45447-4058-42a3-bf96-d3fdd5c3b124"/>
+  </ds:schemaRefs>
+</ds:datastoreItem>
 </file>
</xml_diff>